<commit_message>
PipeServer/PipeClient toegevoegd zodat config scherm geopend kan worden nadat de PwTouchInputProvider gestart is.
</commit_message>
<xml_diff>
--- a/Notities.docx
+++ b/Notities.docx
@@ -120,6 +120,55 @@
       <w:r>
         <w:rPr>
           <w:lang w:val="nl-NL"/>
+        </w:rPr>
+        <w:t>Windows besturing:</w:t>
+      </w:r>
+    </w:p>
+    <w:p>
+      <w:pPr>
+        <w:pStyle w:val="Lijstalinea"/>
+        <w:numPr>
+          <w:ilvl w:val="0"/>
+          <w:numId w:val="1"/>
+        </w:numPr>
+        <w:rPr>
+          <w:lang w:val="nl-NL"/>
+        </w:rPr>
+      </w:pPr>
+      <w:r>
+        <w:rPr>
+          <w:lang w:val="nl-NL"/>
+        </w:rPr>
+        <w:t>Run Multitouch.Service.Console.exe</w:t>
+      </w:r>
+    </w:p>
+    <w:p>
+      <w:pPr>
+        <w:pStyle w:val="Lijstalinea"/>
+        <w:numPr>
+          <w:ilvl w:val="0"/>
+          <w:numId w:val="1"/>
+        </w:numPr>
+        <w:rPr>
+          <w:lang w:val="nl-NL"/>
+        </w:rPr>
+      </w:pPr>
+      <w:r>
+        <w:rPr>
+          <w:lang w:val="nl-NL"/>
+        </w:rPr>
+        <w:t>Run Multitouch.Driver.Console.exe</w:t>
+      </w:r>
+    </w:p>
+    <w:p>
+      <w:pPr>
+        <w:rPr>
+          <w:lang w:val="en-US"/>
+        </w:rPr>
+      </w:pPr>
+      <w:r>
+        <w:rPr>
+          <w:lang w:val="en-US"/>
         </w:rPr>
         <w:t>Origineel:</w:t>
       </w:r>

</xml_diff>